<commit_message>
new data + descriptive summary stats
</commit_message>
<xml_diff>
--- a/3d-liver-exploratoryAnalysis.docx
+++ b/3d-liver-exploratoryAnalysis.docx
@@ -26,13 +26,13 @@
         <w:t xml:space="preserve">2023-05-30</w:t>
       </w:r>
     </w:p>
-    <w:bookmarkStart w:id="20" w:name="aims-of-the-analysis"/>
+    <w:bookmarkStart w:id="20" w:name="plan-of-analysis-to-be-carried-out"/>
     <w:p>
       <w:pPr>
         <w:pStyle w:val="Heading2"/>
       </w:pPr>
       <w:r>
-        <w:t xml:space="preserve">Aims of the analysis</w:t>
+        <w:t xml:space="preserve">Plan of analysis to be carried out</w:t>
       </w:r>
     </w:p>
     <w:p>
@@ -40,6 +40,40 @@
         <w:pStyle w:val="FirstParagraph"/>
       </w:pPr>
       <w:r>
+        <w:t xml:space="preserve">for simple diagrams, a</w:t>
+      </w:r>
+    </w:p>
+    <w:p>
+      <w:pPr>
+        <w:pStyle w:val="BodyText"/>
+      </w:pPr>
+      <w:r>
+        <w:t xml:space="preserve">for complex connections - sankey diagram - for the link between printing methods + printing model with a link to the bioink type (+ origin)?</w:t>
+      </w:r>
+    </w:p>
+    <w:p>
+      <w:pPr>
+        <w:pStyle w:val="BodyText"/>
+      </w:pPr>
+      <w:r>
+        <w:t xml:space="preserve">first things first, to give numbers of studies that report e.g. A or B</w:t>
+      </w:r>
+    </w:p>
+    <w:bookmarkEnd w:id="20"/>
+    <w:bookmarkStart w:id="42" w:name="printing-techniques"/>
+    <w:p>
+      <w:pPr>
+        <w:pStyle w:val="Heading1"/>
+      </w:pPr>
+      <w:r>
+        <w:t xml:space="preserve">Printing Techniques</w:t>
+      </w:r>
+    </w:p>
+    <w:p>
+      <w:pPr>
+        <w:pStyle w:val="FirstParagraph"/>
+      </w:pPr>
+      <w:r>
         <w:t xml:space="preserve">Give an overview of the different printing techniques,</w:t>
       </w:r>
       <w:r>
@@ -73,63 +107,289 @@
         <w:t xml:space="preserve">- software</w:t>
       </w:r>
     </w:p>
-    <w:bookmarkEnd w:id="20"/>
-    <w:bookmarkStart w:id="24" w:name="bioinks"/>
+    <w:bookmarkStart w:id="30" w:name="kind-of-printer-method"/>
     <w:p>
       <w:pPr>
         <w:pStyle w:val="Heading2"/>
       </w:pPr>
       <w:r>
-        <w:t xml:space="preserve">BioInks</w:t>
-      </w:r>
-    </w:p>
-    <w:p>
-      <w:pPr>
-        <w:pStyle w:val="FirstParagraph"/>
-      </w:pPr>
-      <w:r>
-        <w:t xml:space="preserve">Give an overview of the different inks used with these techniques.</w:t>
-      </w:r>
-      <w:r>
+        <w:t xml:space="preserve">Kind of Printer Method</w:t>
+      </w:r>
+    </w:p>
+    <w:p>
+      <w:pPr>
+        <w:pStyle w:val="SourceCode"/>
+      </w:pPr>
+      <w:r>
+        <w:rPr>
+          <w:rStyle w:val="FunctionTok"/>
+        </w:rPr>
+        <w:t xml:space="preserve">table</w:t>
+      </w:r>
+      <w:r>
+        <w:rPr>
+          <w:rStyle w:val="NormalTok"/>
+        </w:rPr>
+        <w:t xml:space="preserve">(reconciled</w:t>
+      </w:r>
+      <w:r>
+        <w:rPr>
+          <w:rStyle w:val="SpecialCharTok"/>
+        </w:rPr>
+        <w:t xml:space="preserve">$</w:t>
+      </w:r>
+      <w:r>
+        <w:rPr>
+          <w:rStyle w:val="StringTok"/>
+        </w:rPr>
+        <w:t xml:space="preserve">`</w:t>
+      </w:r>
+      <w:r>
+        <w:rPr>
+          <w:rStyle w:val="AttributeTok"/>
+        </w:rPr>
+        <w:t xml:space="preserve">4.1 What kind of printing method is used?_ae684e28-4f90-44ad-9de2-731d076de0b0_Answer</w:t>
+      </w:r>
+      <w:r>
+        <w:rPr>
+          <w:rStyle w:val="StringTok"/>
+        </w:rPr>
+        <w:t xml:space="preserve">`</w:t>
+      </w:r>
+      <w:r>
+        <w:rPr>
+          <w:rStyle w:val="NormalTok"/>
+        </w:rPr>
+        <w:t xml:space="preserve">)</w:t>
+      </w:r>
+    </w:p>
+    <w:p>
+      <w:pPr>
+        <w:pStyle w:val="SourceCode"/>
+      </w:pPr>
+      <w:r>
+        <w:rPr>
+          <w:rStyle w:val="VerbatimChar"/>
+        </w:rPr>
+        <w:t xml:space="preserve">## </w:t>
+      </w:r>
+      <w:r>
+        <w:br/>
+      </w:r>
+      <w:r>
+        <w:rPr>
+          <w:rStyle w:val="VerbatimChar"/>
+        </w:rPr>
+        <w:t xml:space="preserve">##         Extrusion based Extrusion based|Unclear            Inject based </w:t>
+      </w:r>
+      <w:r>
+        <w:br/>
+      </w:r>
+      <w:r>
+        <w:rPr>
+          <w:rStyle w:val="VerbatimChar"/>
+        </w:rPr>
+        <w:t xml:space="preserve">##                      37                       1                       4 </w:t>
+      </w:r>
+      <w:r>
+        <w:br/>
+      </w:r>
+      <w:r>
+        <w:rPr>
+          <w:rStyle w:val="VerbatimChar"/>
+        </w:rPr>
+        <w:t xml:space="preserve">##                   Other       Stereolithography                 Unclear </w:t>
+      </w:r>
+      <w:r>
+        <w:br/>
+      </w:r>
+      <w:r>
+        <w:rPr>
+          <w:rStyle w:val="VerbatimChar"/>
+        </w:rPr>
+        <w:t xml:space="preserve">##                       9                       2                      10</w:t>
+      </w:r>
+    </w:p>
+    <w:p>
+      <w:pPr>
+        <w:pStyle w:val="SourceCode"/>
+      </w:pPr>
+      <w:r>
+        <w:rPr>
+          <w:rStyle w:val="DocumentationTok"/>
+        </w:rPr>
+        <w:t xml:space="preserve">##</w:t>
+      </w:r>
+      <w:r>
+        <w:br/>
+      </w:r>
+      <w:r>
+        <w:rPr>
+          <w:rStyle w:val="NormalTok"/>
+        </w:rPr>
+        <w:t xml:space="preserve">        </w:t>
+      </w:r>
+      <w:r>
+        <w:rPr>
+          <w:rStyle w:val="CommentTok"/>
+        </w:rPr>
+        <w:t xml:space="preserve"># Extrusion based Extrusion based|Unclear            Inject based </w:t>
+      </w:r>
+      <w:r>
+        <w:br/>
+      </w:r>
+      <w:r>
+        <w:rPr>
+          <w:rStyle w:val="NormalTok"/>
+        </w:rPr>
+        <w:t xml:space="preserve">        </w:t>
+      </w:r>
+      <w:r>
+        <w:rPr>
+          <w:rStyle w:val="CommentTok"/>
+        </w:rPr>
+        <w:t xml:space="preserve">#              37                       1                       4 </w:t>
+      </w:r>
+      <w:r>
+        <w:br/>
+      </w:r>
+      <w:r>
+        <w:rPr>
+          <w:rStyle w:val="NormalTok"/>
+        </w:rPr>
+        <w:t xml:space="preserve">        </w:t>
+      </w:r>
+      <w:r>
+        <w:rPr>
+          <w:rStyle w:val="CommentTok"/>
+        </w:rPr>
+        <w:t xml:space="preserve">#           Other       Stereolithography                 Unclear </w:t>
+      </w:r>
+      <w:r>
+        <w:br/>
+      </w:r>
+      <w:r>
+        <w:rPr>
+          <w:rStyle w:val="NormalTok"/>
+        </w:rPr>
+        <w:t xml:space="preserve">        </w:t>
+      </w:r>
+      <w:r>
+        <w:rPr>
+          <w:rStyle w:val="CommentTok"/>
+        </w:rPr>
+        <w:t xml:space="preserve">#               9                       2                      10</w:t>
+      </w:r>
+      <w:r>
+        <w:br/>
+      </w:r>
+      <w:r>
+        <w:br/>
+      </w:r>
+      <w:r>
+        <w:br/>
+      </w:r>
+      <w:r>
+        <w:rPr>
+          <w:rStyle w:val="FunctionTok"/>
+        </w:rPr>
+        <w:t xml:space="preserve">barplot</w:t>
+      </w:r>
+      <w:r>
+        <w:rPr>
+          <w:rStyle w:val="NormalTok"/>
+        </w:rPr>
+        <w:t xml:space="preserve">(</w:t>
+      </w:r>
+      <w:r>
+        <w:rPr>
+          <w:rStyle w:val="FunctionTok"/>
+        </w:rPr>
+        <w:t xml:space="preserve">table</w:t>
+      </w:r>
+      <w:r>
+        <w:rPr>
+          <w:rStyle w:val="NormalTok"/>
+        </w:rPr>
+        <w:t xml:space="preserve">(reconciled</w:t>
+      </w:r>
+      <w:r>
+        <w:rPr>
+          <w:rStyle w:val="SpecialCharTok"/>
+        </w:rPr>
+        <w:t xml:space="preserve">$</w:t>
+      </w:r>
+      <w:r>
+        <w:rPr>
+          <w:rStyle w:val="StringTok"/>
+        </w:rPr>
+        <w:t xml:space="preserve">`</w:t>
+      </w:r>
+      <w:r>
+        <w:rPr>
+          <w:rStyle w:val="AttributeTok"/>
+        </w:rPr>
+        <w:t xml:space="preserve">4.1 What kind of printing method is used?_ae684e28-4f90-44ad-9de2-731d076de0b0_Answer</w:t>
+      </w:r>
+      <w:r>
+        <w:rPr>
+          <w:rStyle w:val="StringTok"/>
+        </w:rPr>
+        <w:t xml:space="preserve">`</w:t>
+      </w:r>
+      <w:r>
+        <w:rPr>
+          <w:rStyle w:val="NormalTok"/>
+        </w:rPr>
+        <w:t xml:space="preserve">), </w:t>
+      </w:r>
+      <w:r>
+        <w:rPr>
+          <w:rStyle w:val="AttributeTok"/>
+        </w:rPr>
+        <w:t xml:space="preserve">ylab =</w:t>
+      </w:r>
+      <w:r>
+        <w:rPr>
+          <w:rStyle w:val="NormalTok"/>
+        </w:rPr>
         <w:t xml:space="preserve"> </w:t>
       </w:r>
       <w:r>
-        <w:t xml:space="preserve">- type</w:t>
-      </w:r>
-      <w:r>
-        <w:t xml:space="preserve"> </w:t>
-      </w:r>
-      <w:r>
-        <w:t xml:space="preserve">- origin</w:t>
-      </w:r>
-      <w:r>
-        <w:t xml:space="preserve"> </w:t>
-      </w:r>
-      <w:r>
-        <w:t xml:space="preserve">- additives</w:t>
-      </w:r>
-      <w:r>
-        <w:t xml:space="preserve"> </w:t>
-      </w:r>
-      <w:r>
-        <w:t xml:space="preserve">- density</w:t>
-      </w:r>
-    </w:p>
-    <w:p>
-      <w:pPr>
-        <w:pStyle w:val="SourceCode"/>
-      </w:pPr>
-      <w:r>
-        <w:rPr>
-          <w:rStyle w:val="FunctionTok"/>
-        </w:rPr>
-        <w:t xml:space="preserve">plot</w:t>
-      </w:r>
-      <w:r>
-        <w:rPr>
-          <w:rStyle w:val="NormalTok"/>
-        </w:rPr>
-        <w:t xml:space="preserve">(pressure)</w:t>
+        <w:rPr>
+          <w:rStyle w:val="StringTok"/>
+        </w:rPr>
+        <w:t xml:space="preserve">"Number of studies"</w:t>
+      </w:r>
+      <w:r>
+        <w:rPr>
+          <w:rStyle w:val="NormalTok"/>
+        </w:rPr>
+        <w:t xml:space="preserve">, </w:t>
+      </w:r>
+      <w:r>
+        <w:rPr>
+          <w:rStyle w:val="AttributeTok"/>
+        </w:rPr>
+        <w:t xml:space="preserve">cex.names=</w:t>
+      </w:r>
+      <w:r>
+        <w:rPr>
+          <w:rStyle w:val="NormalTok"/>
+        </w:rPr>
+        <w:t xml:space="preserve">.</w:t>
+      </w:r>
+      <w:r>
+        <w:rPr>
+          <w:rStyle w:val="DecValTok"/>
+        </w:rPr>
+        <w:t xml:space="preserve">5</w:t>
+      </w:r>
+      <w:r>
+        <w:rPr>
+          <w:rStyle w:val="NormalTok"/>
+        </w:rPr>
+        <w:t xml:space="preserve">)</w:t>
       </w:r>
     </w:p>
     <w:p>
@@ -146,7 +406,7 @@
               <a:graphicData uri="http://schemas.openxmlformats.org/drawingml/2006/picture">
                 <pic:pic>
                   <pic:nvPicPr>
-                    <pic:cNvPr descr="3d-liver-exploratoryAnalysis_files/figure-docx/printing-inks-1.png" id="23" name="Picture"/>
+                    <pic:cNvPr descr="3d-liver-exploratoryAnalysis_files/figure-docx/printing-method-1.png" id="23" name="Picture"/>
                     <pic:cNvPicPr>
                       <a:picLocks noChangeArrowheads="1" noChangeAspect="1"/>
                     </pic:cNvPicPr>
@@ -178,6 +438,1669 @@
           </wp:inline>
         </w:drawing>
       </w:r>
+      <w:r>
+        <w:t xml:space="preserve"> </w:t>
+      </w:r>
+      <w:r>
+        <w:t xml:space="preserve">## Reporting of Printer Model</w:t>
+      </w:r>
+    </w:p>
+    <w:p>
+      <w:pPr>
+        <w:pStyle w:val="SourceCode"/>
+      </w:pPr>
+      <w:r>
+        <w:rPr>
+          <w:rStyle w:val="DocumentationTok"/>
+        </w:rPr>
+        <w:t xml:space="preserve">#### Reporting of Printer Model</w:t>
+      </w:r>
+      <w:r>
+        <w:br/>
+      </w:r>
+      <w:r>
+        <w:br/>
+      </w:r>
+      <w:r>
+        <w:rPr>
+          <w:rStyle w:val="FunctionTok"/>
+        </w:rPr>
+        <w:t xml:space="preserve">table</w:t>
+      </w:r>
+      <w:r>
+        <w:rPr>
+          <w:rStyle w:val="NormalTok"/>
+        </w:rPr>
+        <w:t xml:space="preserve">(reconciled</w:t>
+      </w:r>
+      <w:r>
+        <w:rPr>
+          <w:rStyle w:val="SpecialCharTok"/>
+        </w:rPr>
+        <w:t xml:space="preserve">$</w:t>
+      </w:r>
+      <w:r>
+        <w:rPr>
+          <w:rStyle w:val="StringTok"/>
+        </w:rPr>
+        <w:t xml:space="preserve">`</w:t>
+      </w:r>
+      <w:r>
+        <w:rPr>
+          <w:rStyle w:val="AttributeTok"/>
+        </w:rPr>
+        <w:t xml:space="preserve">4.1.1 Do the authors report the printer model name/number?_a3e72486-56d3-4154-a45f-9fb87b8612fc_Answer</w:t>
+      </w:r>
+      <w:r>
+        <w:rPr>
+          <w:rStyle w:val="StringTok"/>
+        </w:rPr>
+        <w:t xml:space="preserve">`</w:t>
+      </w:r>
+      <w:r>
+        <w:rPr>
+          <w:rStyle w:val="NormalTok"/>
+        </w:rPr>
+        <w:t xml:space="preserve">)</w:t>
+      </w:r>
+    </w:p>
+    <w:p>
+      <w:pPr>
+        <w:pStyle w:val="SourceCode"/>
+      </w:pPr>
+      <w:r>
+        <w:rPr>
+          <w:rStyle w:val="VerbatimChar"/>
+        </w:rPr>
+        <w:t xml:space="preserve">## </w:t>
+      </w:r>
+      <w:r>
+        <w:br/>
+      </w:r>
+      <w:r>
+        <w:rPr>
+          <w:rStyle w:val="VerbatimChar"/>
+        </w:rPr>
+        <w:t xml:space="preserve">##          Not reported Not reported|Reported              Reported </w:t>
+      </w:r>
+      <w:r>
+        <w:br/>
+      </w:r>
+      <w:r>
+        <w:rPr>
+          <w:rStyle w:val="VerbatimChar"/>
+        </w:rPr>
+        <w:t xml:space="preserve">##                    22                     1                    40</w:t>
+      </w:r>
+    </w:p>
+    <w:p>
+      <w:pPr>
+        <w:pStyle w:val="SourceCode"/>
+      </w:pPr>
+      <w:r>
+        <w:rPr>
+          <w:rStyle w:val="NormalTok"/>
+        </w:rPr>
+        <w:t xml:space="preserve">         </w:t>
+      </w:r>
+      <w:r>
+        <w:rPr>
+          <w:rStyle w:val="CommentTok"/>
+        </w:rPr>
+        <w:t xml:space="preserve"># Not reported Not reported|Reported              Reported </w:t>
+      </w:r>
+      <w:r>
+        <w:br/>
+      </w:r>
+      <w:r>
+        <w:rPr>
+          <w:rStyle w:val="NormalTok"/>
+        </w:rPr>
+        <w:t xml:space="preserve">         </w:t>
+      </w:r>
+      <w:r>
+        <w:rPr>
+          <w:rStyle w:val="CommentTok"/>
+        </w:rPr>
+        <w:t xml:space="preserve">#           22                     1                    4</w:t>
+      </w:r>
+      <w:r>
+        <w:br/>
+      </w:r>
+      <w:r>
+        <w:br/>
+      </w:r>
+      <w:r>
+        <w:rPr>
+          <w:rStyle w:val="FunctionTok"/>
+        </w:rPr>
+        <w:t xml:space="preserve">barplot</w:t>
+      </w:r>
+      <w:r>
+        <w:rPr>
+          <w:rStyle w:val="NormalTok"/>
+        </w:rPr>
+        <w:t xml:space="preserve">(</w:t>
+      </w:r>
+      <w:r>
+        <w:rPr>
+          <w:rStyle w:val="FunctionTok"/>
+        </w:rPr>
+        <w:t xml:space="preserve">table</w:t>
+      </w:r>
+      <w:r>
+        <w:rPr>
+          <w:rStyle w:val="NormalTok"/>
+        </w:rPr>
+        <w:t xml:space="preserve">(reconciled</w:t>
+      </w:r>
+      <w:r>
+        <w:rPr>
+          <w:rStyle w:val="SpecialCharTok"/>
+        </w:rPr>
+        <w:t xml:space="preserve">$</w:t>
+      </w:r>
+      <w:r>
+        <w:rPr>
+          <w:rStyle w:val="StringTok"/>
+        </w:rPr>
+        <w:t xml:space="preserve">`</w:t>
+      </w:r>
+      <w:r>
+        <w:rPr>
+          <w:rStyle w:val="AttributeTok"/>
+        </w:rPr>
+        <w:t xml:space="preserve">4.1.1 Do the authors report the printer model name/number?_a3e72486-56d3-4154-a45f-9fb87b8612fc_Answer</w:t>
+      </w:r>
+      <w:r>
+        <w:rPr>
+          <w:rStyle w:val="StringTok"/>
+        </w:rPr>
+        <w:t xml:space="preserve">`</w:t>
+      </w:r>
+      <w:r>
+        <w:rPr>
+          <w:rStyle w:val="NormalTok"/>
+        </w:rPr>
+        <w:t xml:space="preserve">), </w:t>
+      </w:r>
+      <w:r>
+        <w:rPr>
+          <w:rStyle w:val="AttributeTok"/>
+        </w:rPr>
+        <w:t xml:space="preserve">ylab =</w:t>
+      </w:r>
+      <w:r>
+        <w:rPr>
+          <w:rStyle w:val="NormalTok"/>
+        </w:rPr>
+        <w:t xml:space="preserve"> </w:t>
+      </w:r>
+      <w:r>
+        <w:rPr>
+          <w:rStyle w:val="StringTok"/>
+        </w:rPr>
+        <w:t xml:space="preserve">"Number of studies"</w:t>
+      </w:r>
+      <w:r>
+        <w:rPr>
+          <w:rStyle w:val="NormalTok"/>
+        </w:rPr>
+        <w:t xml:space="preserve">)</w:t>
+      </w:r>
+    </w:p>
+    <w:p>
+      <w:pPr>
+        <w:pStyle w:val="FirstParagraph"/>
+      </w:pPr>
+      <w:r>
+        <w:drawing>
+          <wp:inline>
+            <wp:extent cx="4620126" cy="3696101"/>
+            <wp:effectExtent b="0" l="0" r="0" t="0"/>
+            <wp:docPr descr="" title="" id="25" name="Picture"/>
+            <a:graphic>
+              <a:graphicData uri="http://schemas.openxmlformats.org/drawingml/2006/picture">
+                <pic:pic>
+                  <pic:nvPicPr>
+                    <pic:cNvPr descr="3d-liver-exploratoryAnalysis_files/figure-docx/printer-model-1.png" id="26" name="Picture"/>
+                    <pic:cNvPicPr>
+                      <a:picLocks noChangeArrowheads="1" noChangeAspect="1"/>
+                    </pic:cNvPicPr>
+                  </pic:nvPicPr>
+                  <pic:blipFill>
+                    <a:blip r:embed="rId24"/>
+                    <a:stretch>
+                      <a:fillRect/>
+                    </a:stretch>
+                  </pic:blipFill>
+                  <pic:spPr bwMode="auto">
+                    <a:xfrm>
+                      <a:off x="0" y="0"/>
+                      <a:ext cx="4620126" cy="3696101"/>
+                    </a:xfrm>
+                    <a:prstGeom prst="rect">
+                      <a:avLst/>
+                    </a:prstGeom>
+                    <a:noFill/>
+                    <a:ln w="9525">
+                      <a:noFill/>
+                      <a:headEnd/>
+                      <a:tailEnd/>
+                    </a:ln>
+                  </pic:spPr>
+                </pic:pic>
+              </a:graphicData>
+            </a:graphic>
+          </wp:inline>
+        </w:drawing>
+      </w:r>
+      <w:r>
+        <w:t xml:space="preserve"> </w:t>
+      </w:r>
+      <w:r>
+        <w:t xml:space="preserve">## Printer Source</w:t>
+      </w:r>
+    </w:p>
+    <w:p>
+      <w:pPr>
+        <w:pStyle w:val="SourceCode"/>
+      </w:pPr>
+      <w:r>
+        <w:rPr>
+          <w:rStyle w:val="DocumentationTok"/>
+        </w:rPr>
+        <w:t xml:space="preserve">#### Reporting of Printer Source</w:t>
+      </w:r>
+      <w:r>
+        <w:br/>
+      </w:r>
+      <w:r>
+        <w:br/>
+      </w:r>
+      <w:r>
+        <w:rPr>
+          <w:rStyle w:val="FunctionTok"/>
+        </w:rPr>
+        <w:t xml:space="preserve">table</w:t>
+      </w:r>
+      <w:r>
+        <w:rPr>
+          <w:rStyle w:val="NormalTok"/>
+        </w:rPr>
+        <w:t xml:space="preserve">(reconciled</w:t>
+      </w:r>
+      <w:r>
+        <w:rPr>
+          <w:rStyle w:val="SpecialCharTok"/>
+        </w:rPr>
+        <w:t xml:space="preserve">$</w:t>
+      </w:r>
+      <w:r>
+        <w:rPr>
+          <w:rStyle w:val="StringTok"/>
+        </w:rPr>
+        <w:t xml:space="preserve">`</w:t>
+      </w:r>
+      <w:r>
+        <w:rPr>
+          <w:rStyle w:val="AttributeTok"/>
+        </w:rPr>
+        <w:t xml:space="preserve">4.1.2 What is the source of the printer?_102ba965-5234-4b3e-8b23-bd70cf4e074d_Answer</w:t>
+      </w:r>
+      <w:r>
+        <w:rPr>
+          <w:rStyle w:val="StringTok"/>
+        </w:rPr>
+        <w:t xml:space="preserve">`</w:t>
+      </w:r>
+      <w:r>
+        <w:rPr>
+          <w:rStyle w:val="NormalTok"/>
+        </w:rPr>
+        <w:t xml:space="preserve">)</w:t>
+      </w:r>
+    </w:p>
+    <w:p>
+      <w:pPr>
+        <w:pStyle w:val="SourceCode"/>
+      </w:pPr>
+      <w:r>
+        <w:rPr>
+          <w:rStyle w:val="VerbatimChar"/>
+        </w:rPr>
+        <w:t xml:space="preserve">## </w:t>
+      </w:r>
+      <w:r>
+        <w:br/>
+      </w:r>
+      <w:r>
+        <w:rPr>
+          <w:rStyle w:val="VerbatimChar"/>
+        </w:rPr>
+        <w:t xml:space="preserve">##          commercial modified commercial        not reported           self-made </w:t>
+      </w:r>
+      <w:r>
+        <w:br/>
+      </w:r>
+      <w:r>
+        <w:rPr>
+          <w:rStyle w:val="VerbatimChar"/>
+        </w:rPr>
+        <w:t xml:space="preserve">##                  36                   4                   4                  13 </w:t>
+      </w:r>
+      <w:r>
+        <w:br/>
+      </w:r>
+      <w:r>
+        <w:rPr>
+          <w:rStyle w:val="VerbatimChar"/>
+        </w:rPr>
+        <w:t xml:space="preserve">##             unclear  unclear|commercial </w:t>
+      </w:r>
+      <w:r>
+        <w:br/>
+      </w:r>
+      <w:r>
+        <w:rPr>
+          <w:rStyle w:val="VerbatimChar"/>
+        </w:rPr>
+        <w:t xml:space="preserve">##                   5                   1</w:t>
+      </w:r>
+    </w:p>
+    <w:p>
+      <w:pPr>
+        <w:pStyle w:val="SourceCode"/>
+      </w:pPr>
+      <w:r>
+        <w:rPr>
+          <w:rStyle w:val="NormalTok"/>
+        </w:rPr>
+        <w:t xml:space="preserve">         </w:t>
+      </w:r>
+      <w:r>
+        <w:rPr>
+          <w:rStyle w:val="CommentTok"/>
+        </w:rPr>
+        <w:t xml:space="preserve"># commercial modified commercial        not reported </w:t>
+      </w:r>
+      <w:r>
+        <w:br/>
+      </w:r>
+      <w:r>
+        <w:rPr>
+          <w:rStyle w:val="NormalTok"/>
+        </w:rPr>
+        <w:t xml:space="preserve">         </w:t>
+      </w:r>
+      <w:r>
+        <w:rPr>
+          <w:rStyle w:val="CommentTok"/>
+        </w:rPr>
+        <w:t xml:space="preserve">#         36                   4                   4 </w:t>
+      </w:r>
+      <w:r>
+        <w:br/>
+      </w:r>
+      <w:r>
+        <w:rPr>
+          <w:rStyle w:val="NormalTok"/>
+        </w:rPr>
+        <w:t xml:space="preserve">         </w:t>
+      </w:r>
+      <w:r>
+        <w:rPr>
+          <w:rStyle w:val="CommentTok"/>
+        </w:rPr>
+        <w:t xml:space="preserve">#  self-made             unclear  unclear|commercial </w:t>
+      </w:r>
+      <w:r>
+        <w:br/>
+      </w:r>
+      <w:r>
+        <w:rPr>
+          <w:rStyle w:val="NormalTok"/>
+        </w:rPr>
+        <w:t xml:space="preserve">         </w:t>
+      </w:r>
+      <w:r>
+        <w:rPr>
+          <w:rStyle w:val="CommentTok"/>
+        </w:rPr>
+        <w:t xml:space="preserve">#         13                   5                   1</w:t>
+      </w:r>
+      <w:r>
+        <w:br/>
+      </w:r>
+      <w:r>
+        <w:br/>
+      </w:r>
+      <w:r>
+        <w:rPr>
+          <w:rStyle w:val="FunctionTok"/>
+        </w:rPr>
+        <w:t xml:space="preserve">barplot</w:t>
+      </w:r>
+      <w:r>
+        <w:rPr>
+          <w:rStyle w:val="NormalTok"/>
+        </w:rPr>
+        <w:t xml:space="preserve">(</w:t>
+      </w:r>
+      <w:r>
+        <w:rPr>
+          <w:rStyle w:val="FunctionTok"/>
+        </w:rPr>
+        <w:t xml:space="preserve">table</w:t>
+      </w:r>
+      <w:r>
+        <w:rPr>
+          <w:rStyle w:val="NormalTok"/>
+        </w:rPr>
+        <w:t xml:space="preserve">(reconciled</w:t>
+      </w:r>
+      <w:r>
+        <w:rPr>
+          <w:rStyle w:val="SpecialCharTok"/>
+        </w:rPr>
+        <w:t xml:space="preserve">$</w:t>
+      </w:r>
+      <w:r>
+        <w:rPr>
+          <w:rStyle w:val="StringTok"/>
+        </w:rPr>
+        <w:t xml:space="preserve">`</w:t>
+      </w:r>
+      <w:r>
+        <w:rPr>
+          <w:rStyle w:val="AttributeTok"/>
+        </w:rPr>
+        <w:t xml:space="preserve">4.1.2 What is the source of the printer?_102ba965-5234-4b3e-8b23-bd70cf4e074d_Answer</w:t>
+      </w:r>
+      <w:r>
+        <w:rPr>
+          <w:rStyle w:val="StringTok"/>
+        </w:rPr>
+        <w:t xml:space="preserve">`</w:t>
+      </w:r>
+      <w:r>
+        <w:rPr>
+          <w:rStyle w:val="NormalTok"/>
+        </w:rPr>
+        <w:t xml:space="preserve">), </w:t>
+      </w:r>
+      <w:r>
+        <w:rPr>
+          <w:rStyle w:val="AttributeTok"/>
+        </w:rPr>
+        <w:t xml:space="preserve">ylab =</w:t>
+      </w:r>
+      <w:r>
+        <w:rPr>
+          <w:rStyle w:val="NormalTok"/>
+        </w:rPr>
+        <w:t xml:space="preserve"> </w:t>
+      </w:r>
+      <w:r>
+        <w:rPr>
+          <w:rStyle w:val="StringTok"/>
+        </w:rPr>
+        <w:t xml:space="preserve">"Number of studies"</w:t>
+      </w:r>
+      <w:r>
+        <w:rPr>
+          <w:rStyle w:val="NormalTok"/>
+        </w:rPr>
+        <w:t xml:space="preserve">, </w:t>
+      </w:r>
+      <w:r>
+        <w:rPr>
+          <w:rStyle w:val="AttributeTok"/>
+        </w:rPr>
+        <w:t xml:space="preserve">cex.names=</w:t>
+      </w:r>
+      <w:r>
+        <w:rPr>
+          <w:rStyle w:val="NormalTok"/>
+        </w:rPr>
+        <w:t xml:space="preserve">.</w:t>
+      </w:r>
+      <w:r>
+        <w:rPr>
+          <w:rStyle w:val="DecValTok"/>
+        </w:rPr>
+        <w:t xml:space="preserve">5</w:t>
+      </w:r>
+      <w:r>
+        <w:rPr>
+          <w:rStyle w:val="NormalTok"/>
+        </w:rPr>
+        <w:t xml:space="preserve">)</w:t>
+      </w:r>
+    </w:p>
+    <w:p>
+      <w:pPr>
+        <w:pStyle w:val="FirstParagraph"/>
+      </w:pPr>
+      <w:r>
+        <w:drawing>
+          <wp:inline>
+            <wp:extent cx="4620126" cy="3696101"/>
+            <wp:effectExtent b="0" l="0" r="0" t="0"/>
+            <wp:docPr descr="" title="" id="28" name="Picture"/>
+            <a:graphic>
+              <a:graphicData uri="http://schemas.openxmlformats.org/drawingml/2006/picture">
+                <pic:pic>
+                  <pic:nvPicPr>
+                    <pic:cNvPr descr="3d-liver-exploratoryAnalysis_files/figure-docx/printer-source-1.png" id="29" name="Picture"/>
+                    <pic:cNvPicPr>
+                      <a:picLocks noChangeArrowheads="1" noChangeAspect="1"/>
+                    </pic:cNvPicPr>
+                  </pic:nvPicPr>
+                  <pic:blipFill>
+                    <a:blip r:embed="rId27"/>
+                    <a:stretch>
+                      <a:fillRect/>
+                    </a:stretch>
+                  </pic:blipFill>
+                  <pic:spPr bwMode="auto">
+                    <a:xfrm>
+                      <a:off x="0" y="0"/>
+                      <a:ext cx="4620126" cy="3696101"/>
+                    </a:xfrm>
+                    <a:prstGeom prst="rect">
+                      <a:avLst/>
+                    </a:prstGeom>
+                    <a:noFill/>
+                    <a:ln w="9525">
+                      <a:noFill/>
+                      <a:headEnd/>
+                      <a:tailEnd/>
+                    </a:ln>
+                  </pic:spPr>
+                </pic:pic>
+              </a:graphicData>
+            </a:graphic>
+          </wp:inline>
+        </w:drawing>
+      </w:r>
+    </w:p>
+    <w:bookmarkEnd w:id="30"/>
+    <w:bookmarkStart w:id="34" w:name="printer-forms"/>
+    <w:p>
+      <w:pPr>
+        <w:pStyle w:val="Heading2"/>
+      </w:pPr>
+      <w:r>
+        <w:t xml:space="preserve">Printer Forms</w:t>
+      </w:r>
+    </w:p>
+    <w:p>
+      <w:pPr>
+        <w:pStyle w:val="SourceCode"/>
+      </w:pPr>
+      <w:r>
+        <w:rPr>
+          <w:rStyle w:val="DocumentationTok"/>
+        </w:rPr>
+        <w:t xml:space="preserve">#### Reporting of Printer forms</w:t>
+      </w:r>
+      <w:r>
+        <w:br/>
+      </w:r>
+      <w:r>
+        <w:br/>
+      </w:r>
+      <w:r>
+        <w:rPr>
+          <w:rStyle w:val="FunctionTok"/>
+        </w:rPr>
+        <w:t xml:space="preserve">table</w:t>
+      </w:r>
+      <w:r>
+        <w:rPr>
+          <w:rStyle w:val="NormalTok"/>
+        </w:rPr>
+        <w:t xml:space="preserve">(reconciled</w:t>
+      </w:r>
+      <w:r>
+        <w:rPr>
+          <w:rStyle w:val="SpecialCharTok"/>
+        </w:rPr>
+        <w:t xml:space="preserve">$</w:t>
+      </w:r>
+      <w:r>
+        <w:rPr>
+          <w:rStyle w:val="StringTok"/>
+        </w:rPr>
+        <w:t xml:space="preserve">`</w:t>
+      </w:r>
+      <w:r>
+        <w:rPr>
+          <w:rStyle w:val="AttributeTok"/>
+        </w:rPr>
+        <w:t xml:space="preserve">4.1.4 What kind of forms are printed with this ink?_01d3ca37-1e2f-4087-8f39-c183f98f0c4e_Answer</w:t>
+      </w:r>
+      <w:r>
+        <w:rPr>
+          <w:rStyle w:val="StringTok"/>
+        </w:rPr>
+        <w:t xml:space="preserve">`</w:t>
+      </w:r>
+      <w:r>
+        <w:rPr>
+          <w:rStyle w:val="NormalTok"/>
+        </w:rPr>
+        <w:t xml:space="preserve">)</w:t>
+      </w:r>
+    </w:p>
+    <w:p>
+      <w:pPr>
+        <w:pStyle w:val="SourceCode"/>
+      </w:pPr>
+      <w:r>
+        <w:rPr>
+          <w:rStyle w:val="VerbatimChar"/>
+        </w:rPr>
+        <w:t xml:space="preserve">## </w:t>
+      </w:r>
+      <w:r>
+        <w:br/>
+      </w:r>
+      <w:r>
+        <w:rPr>
+          <w:rStyle w:val="VerbatimChar"/>
+        </w:rPr>
+        <w:t xml:space="preserve">##                        Grid                  Grid;Other </w:t>
+      </w:r>
+      <w:r>
+        <w:br/>
+      </w:r>
+      <w:r>
+        <w:rPr>
+          <w:rStyle w:val="VerbatimChar"/>
+        </w:rPr>
+        <w:t xml:space="preserve">##                          19                           1 </w:t>
+      </w:r>
+      <w:r>
+        <w:br/>
+      </w:r>
+      <w:r>
+        <w:rPr>
+          <w:rStyle w:val="VerbatimChar"/>
+        </w:rPr>
+        <w:t xml:space="preserve">##                   Grid|Grid               lobular liver </w:t>
+      </w:r>
+      <w:r>
+        <w:br/>
+      </w:r>
+      <w:r>
+        <w:rPr>
+          <w:rStyle w:val="VerbatimChar"/>
+        </w:rPr>
+        <w:t xml:space="preserve">##                           2                           7 </w:t>
+      </w:r>
+      <w:r>
+        <w:br/>
+      </w:r>
+      <w:r>
+        <w:rPr>
+          <w:rStyle w:val="VerbatimChar"/>
+        </w:rPr>
+        <w:t xml:space="preserve">##         lobular liver;Other lobular liver|lobular liver </w:t>
+      </w:r>
+      <w:r>
+        <w:br/>
+      </w:r>
+      <w:r>
+        <w:rPr>
+          <w:rStyle w:val="VerbatimChar"/>
+        </w:rPr>
+        <w:t xml:space="preserve">##                           1                           2 </w:t>
+      </w:r>
+      <w:r>
+        <w:br/>
+      </w:r>
+      <w:r>
+        <w:rPr>
+          <w:rStyle w:val="VerbatimChar"/>
+        </w:rPr>
+        <w:t xml:space="preserve">##                       Other                 Other|Other </w:t>
+      </w:r>
+      <w:r>
+        <w:br/>
+      </w:r>
+      <w:r>
+        <w:rPr>
+          <w:rStyle w:val="VerbatimChar"/>
+        </w:rPr>
+        <w:t xml:space="preserve">##                          25                           5 </w:t>
+      </w:r>
+      <w:r>
+        <w:br/>
+      </w:r>
+      <w:r>
+        <w:rPr>
+          <w:rStyle w:val="VerbatimChar"/>
+        </w:rPr>
+        <w:t xml:space="preserve">##                     Toroids </w:t>
+      </w:r>
+      <w:r>
+        <w:br/>
+      </w:r>
+      <w:r>
+        <w:rPr>
+          <w:rStyle w:val="VerbatimChar"/>
+        </w:rPr>
+        <w:t xml:space="preserve">##                           1</w:t>
+      </w:r>
+    </w:p>
+    <w:p>
+      <w:pPr>
+        <w:pStyle w:val="SourceCode"/>
+      </w:pPr>
+      <w:r>
+        <w:rPr>
+          <w:rStyle w:val="NormalTok"/>
+        </w:rPr>
+        <w:t xml:space="preserve">        </w:t>
+      </w:r>
+      <w:r>
+        <w:rPr>
+          <w:rStyle w:val="CommentTok"/>
+        </w:rPr>
+        <w:t xml:space="preserve">#                Grid                  Grid;Other </w:t>
+      </w:r>
+      <w:r>
+        <w:br/>
+      </w:r>
+      <w:r>
+        <w:rPr>
+          <w:rStyle w:val="NormalTok"/>
+        </w:rPr>
+        <w:t xml:space="preserve">        </w:t>
+      </w:r>
+      <w:r>
+        <w:rPr>
+          <w:rStyle w:val="CommentTok"/>
+        </w:rPr>
+        <w:t xml:space="preserve">#                  19                           1 </w:t>
+      </w:r>
+      <w:r>
+        <w:br/>
+      </w:r>
+      <w:r>
+        <w:rPr>
+          <w:rStyle w:val="NormalTok"/>
+        </w:rPr>
+        <w:t xml:space="preserve">        </w:t>
+      </w:r>
+      <w:r>
+        <w:rPr>
+          <w:rStyle w:val="CommentTok"/>
+        </w:rPr>
+        <w:t xml:space="preserve">#           Grid|Grid               lobular liver </w:t>
+      </w:r>
+      <w:r>
+        <w:br/>
+      </w:r>
+      <w:r>
+        <w:rPr>
+          <w:rStyle w:val="NormalTok"/>
+        </w:rPr>
+        <w:t xml:space="preserve">        </w:t>
+      </w:r>
+      <w:r>
+        <w:rPr>
+          <w:rStyle w:val="CommentTok"/>
+        </w:rPr>
+        <w:t xml:space="preserve">#                   2                           7 </w:t>
+      </w:r>
+      <w:r>
+        <w:br/>
+      </w:r>
+      <w:r>
+        <w:rPr>
+          <w:rStyle w:val="NormalTok"/>
+        </w:rPr>
+        <w:t xml:space="preserve">        </w:t>
+      </w:r>
+      <w:r>
+        <w:rPr>
+          <w:rStyle w:val="CommentTok"/>
+        </w:rPr>
+        <w:t xml:space="preserve"># lobular liver;Other lobular liver|lobular liver </w:t>
+      </w:r>
+      <w:r>
+        <w:br/>
+      </w:r>
+      <w:r>
+        <w:rPr>
+          <w:rStyle w:val="NormalTok"/>
+        </w:rPr>
+        <w:t xml:space="preserve">        </w:t>
+      </w:r>
+      <w:r>
+        <w:rPr>
+          <w:rStyle w:val="CommentTok"/>
+        </w:rPr>
+        <w:t xml:space="preserve">#                   1                           2 </w:t>
+      </w:r>
+      <w:r>
+        <w:br/>
+      </w:r>
+      <w:r>
+        <w:rPr>
+          <w:rStyle w:val="NormalTok"/>
+        </w:rPr>
+        <w:t xml:space="preserve">        </w:t>
+      </w:r>
+      <w:r>
+        <w:rPr>
+          <w:rStyle w:val="CommentTok"/>
+        </w:rPr>
+        <w:t xml:space="preserve">#               Other                 Other|Other </w:t>
+      </w:r>
+      <w:r>
+        <w:br/>
+      </w:r>
+      <w:r>
+        <w:rPr>
+          <w:rStyle w:val="NormalTok"/>
+        </w:rPr>
+        <w:t xml:space="preserve">        </w:t>
+      </w:r>
+      <w:r>
+        <w:rPr>
+          <w:rStyle w:val="CommentTok"/>
+        </w:rPr>
+        <w:t xml:space="preserve">#                  25                           5 </w:t>
+      </w:r>
+      <w:r>
+        <w:br/>
+      </w:r>
+      <w:r>
+        <w:rPr>
+          <w:rStyle w:val="NormalTok"/>
+        </w:rPr>
+        <w:t xml:space="preserve">        </w:t>
+      </w:r>
+      <w:r>
+        <w:rPr>
+          <w:rStyle w:val="CommentTok"/>
+        </w:rPr>
+        <w:t xml:space="preserve">#             Toroids </w:t>
+      </w:r>
+      <w:r>
+        <w:br/>
+      </w:r>
+      <w:r>
+        <w:rPr>
+          <w:rStyle w:val="NormalTok"/>
+        </w:rPr>
+        <w:t xml:space="preserve">        </w:t>
+      </w:r>
+      <w:r>
+        <w:rPr>
+          <w:rStyle w:val="CommentTok"/>
+        </w:rPr>
+        <w:t xml:space="preserve">#                   1</w:t>
+      </w:r>
+      <w:r>
+        <w:br/>
+      </w:r>
+      <w:r>
+        <w:br/>
+      </w:r>
+      <w:r>
+        <w:rPr>
+          <w:rStyle w:val="FunctionTok"/>
+        </w:rPr>
+        <w:t xml:space="preserve">barplot</w:t>
+      </w:r>
+      <w:r>
+        <w:rPr>
+          <w:rStyle w:val="NormalTok"/>
+        </w:rPr>
+        <w:t xml:space="preserve">(</w:t>
+      </w:r>
+      <w:r>
+        <w:rPr>
+          <w:rStyle w:val="FunctionTok"/>
+        </w:rPr>
+        <w:t xml:space="preserve">table</w:t>
+      </w:r>
+      <w:r>
+        <w:rPr>
+          <w:rStyle w:val="NormalTok"/>
+        </w:rPr>
+        <w:t xml:space="preserve">(reconciled</w:t>
+      </w:r>
+      <w:r>
+        <w:rPr>
+          <w:rStyle w:val="SpecialCharTok"/>
+        </w:rPr>
+        <w:t xml:space="preserve">$</w:t>
+      </w:r>
+      <w:r>
+        <w:rPr>
+          <w:rStyle w:val="StringTok"/>
+        </w:rPr>
+        <w:t xml:space="preserve">`</w:t>
+      </w:r>
+      <w:r>
+        <w:rPr>
+          <w:rStyle w:val="AttributeTok"/>
+        </w:rPr>
+        <w:t xml:space="preserve">4.1.4 What kind of forms are printed with this ink?_01d3ca37-1e2f-4087-8f39-c183f98f0c4e_Answer</w:t>
+      </w:r>
+      <w:r>
+        <w:rPr>
+          <w:rStyle w:val="StringTok"/>
+        </w:rPr>
+        <w:t xml:space="preserve">`</w:t>
+      </w:r>
+      <w:r>
+        <w:rPr>
+          <w:rStyle w:val="NormalTok"/>
+        </w:rPr>
+        <w:t xml:space="preserve">), </w:t>
+      </w:r>
+      <w:r>
+        <w:rPr>
+          <w:rStyle w:val="AttributeTok"/>
+        </w:rPr>
+        <w:t xml:space="preserve">ylab =</w:t>
+      </w:r>
+      <w:r>
+        <w:rPr>
+          <w:rStyle w:val="NormalTok"/>
+        </w:rPr>
+        <w:t xml:space="preserve"> </w:t>
+      </w:r>
+      <w:r>
+        <w:rPr>
+          <w:rStyle w:val="StringTok"/>
+        </w:rPr>
+        <w:t xml:space="preserve">"Number of studies"</w:t>
+      </w:r>
+      <w:r>
+        <w:rPr>
+          <w:rStyle w:val="NormalTok"/>
+        </w:rPr>
+        <w:t xml:space="preserve">, </w:t>
+      </w:r>
+      <w:r>
+        <w:rPr>
+          <w:rStyle w:val="AttributeTok"/>
+        </w:rPr>
+        <w:t xml:space="preserve">cex.names=</w:t>
+      </w:r>
+      <w:r>
+        <w:rPr>
+          <w:rStyle w:val="NormalTok"/>
+        </w:rPr>
+        <w:t xml:space="preserve">.</w:t>
+      </w:r>
+      <w:r>
+        <w:rPr>
+          <w:rStyle w:val="DecValTok"/>
+        </w:rPr>
+        <w:t xml:space="preserve">5</w:t>
+      </w:r>
+      <w:r>
+        <w:rPr>
+          <w:rStyle w:val="NormalTok"/>
+        </w:rPr>
+        <w:t xml:space="preserve">)</w:t>
+      </w:r>
+    </w:p>
+    <w:p>
+      <w:pPr>
+        <w:pStyle w:val="FirstParagraph"/>
+      </w:pPr>
+      <w:r>
+        <w:drawing>
+          <wp:inline>
+            <wp:extent cx="4620126" cy="3696101"/>
+            <wp:effectExtent b="0" l="0" r="0" t="0"/>
+            <wp:docPr descr="" title="" id="32" name="Picture"/>
+            <a:graphic>
+              <a:graphicData uri="http://schemas.openxmlformats.org/drawingml/2006/picture">
+                <pic:pic>
+                  <pic:nvPicPr>
+                    <pic:cNvPr descr="3d-liver-exploratoryAnalysis_files/figure-docx/printer-forms-1.png" id="33" name="Picture"/>
+                    <pic:cNvPicPr>
+                      <a:picLocks noChangeArrowheads="1" noChangeAspect="1"/>
+                    </pic:cNvPicPr>
+                  </pic:nvPicPr>
+                  <pic:blipFill>
+                    <a:blip r:embed="rId31"/>
+                    <a:stretch>
+                      <a:fillRect/>
+                    </a:stretch>
+                  </pic:blipFill>
+                  <pic:spPr bwMode="auto">
+                    <a:xfrm>
+                      <a:off x="0" y="0"/>
+                      <a:ext cx="4620126" cy="3696101"/>
+                    </a:xfrm>
+                    <a:prstGeom prst="rect">
+                      <a:avLst/>
+                    </a:prstGeom>
+                    <a:noFill/>
+                    <a:ln w="9525">
+                      <a:noFill/>
+                      <a:headEnd/>
+                      <a:tailEnd/>
+                    </a:ln>
+                  </pic:spPr>
+                </pic:pic>
+              </a:graphicData>
+            </a:graphic>
+          </wp:inline>
+        </w:drawing>
+      </w:r>
+    </w:p>
+    <w:bookmarkEnd w:id="34"/>
+    <w:bookmarkStart w:id="41" w:name="printer-software"/>
+    <w:p>
+      <w:pPr>
+        <w:pStyle w:val="Heading2"/>
+      </w:pPr>
+      <w:r>
+        <w:t xml:space="preserve">Printer Software</w:t>
+      </w:r>
+    </w:p>
+    <w:p>
+      <w:pPr>
+        <w:pStyle w:val="SourceCode"/>
+      </w:pPr>
+      <w:r>
+        <w:rPr>
+          <w:rStyle w:val="DocumentationTok"/>
+        </w:rPr>
+        <w:t xml:space="preserve">#### Reporting of Printer software</w:t>
+      </w:r>
+      <w:r>
+        <w:br/>
+      </w:r>
+      <w:r>
+        <w:br/>
+      </w:r>
+      <w:r>
+        <w:rPr>
+          <w:rStyle w:val="FunctionTok"/>
+        </w:rPr>
+        <w:t xml:space="preserve">table</w:t>
+      </w:r>
+      <w:r>
+        <w:rPr>
+          <w:rStyle w:val="NormalTok"/>
+        </w:rPr>
+        <w:t xml:space="preserve">(reconciled</w:t>
+      </w:r>
+      <w:r>
+        <w:rPr>
+          <w:rStyle w:val="SpecialCharTok"/>
+        </w:rPr>
+        <w:t xml:space="preserve">$</w:t>
+      </w:r>
+      <w:r>
+        <w:rPr>
+          <w:rStyle w:val="StringTok"/>
+        </w:rPr>
+        <w:t xml:space="preserve">`</w:t>
+      </w:r>
+      <w:r>
+        <w:rPr>
+          <w:rStyle w:val="AttributeTok"/>
+        </w:rPr>
+        <w:t xml:space="preserve">4.1.5 Do the authors report the name of the 3D modelling software?_f88d82a9-410c-4118-ad6a-4535d12c4aca_Answer</w:t>
+      </w:r>
+      <w:r>
+        <w:rPr>
+          <w:rStyle w:val="StringTok"/>
+        </w:rPr>
+        <w:t xml:space="preserve">`</w:t>
+      </w:r>
+      <w:r>
+        <w:rPr>
+          <w:rStyle w:val="NormalTok"/>
+        </w:rPr>
+        <w:t xml:space="preserve">)</w:t>
+      </w:r>
+    </w:p>
+    <w:p>
+      <w:pPr>
+        <w:pStyle w:val="SourceCode"/>
+      </w:pPr>
+      <w:r>
+        <w:rPr>
+          <w:rStyle w:val="VerbatimChar"/>
+        </w:rPr>
+        <w:t xml:space="preserve">## </w:t>
+      </w:r>
+      <w:r>
+        <w:br/>
+      </w:r>
+      <w:r>
+        <w:rPr>
+          <w:rStyle w:val="VerbatimChar"/>
+        </w:rPr>
+        <w:t xml:space="preserve">##             No          No|No Not applicable            Yes </w:t>
+      </w:r>
+      <w:r>
+        <w:br/>
+      </w:r>
+      <w:r>
+        <w:rPr>
+          <w:rStyle w:val="VerbatimChar"/>
+        </w:rPr>
+        <w:t xml:space="preserve">##             39              1              1             22</w:t>
+      </w:r>
+    </w:p>
+    <w:p>
+      <w:pPr>
+        <w:pStyle w:val="SourceCode"/>
+      </w:pPr>
+      <w:r>
+        <w:rPr>
+          <w:rStyle w:val="NormalTok"/>
+        </w:rPr>
+        <w:t xml:space="preserve">            </w:t>
+      </w:r>
+      <w:r>
+        <w:rPr>
+          <w:rStyle w:val="CommentTok"/>
+        </w:rPr>
+        <w:t xml:space="preserve"># No          No|No Not applicable            Yes </w:t>
+      </w:r>
+      <w:r>
+        <w:br/>
+      </w:r>
+      <w:r>
+        <w:rPr>
+          <w:rStyle w:val="NormalTok"/>
+        </w:rPr>
+        <w:t xml:space="preserve">            </w:t>
+      </w:r>
+      <w:r>
+        <w:rPr>
+          <w:rStyle w:val="CommentTok"/>
+        </w:rPr>
+        <w:t xml:space="preserve"># 39              1              1             22</w:t>
+      </w:r>
+      <w:r>
+        <w:br/>
+      </w:r>
+      <w:r>
+        <w:br/>
+      </w:r>
+      <w:r>
+        <w:rPr>
+          <w:rStyle w:val="FunctionTok"/>
+        </w:rPr>
+        <w:t xml:space="preserve">barplot</w:t>
+      </w:r>
+      <w:r>
+        <w:rPr>
+          <w:rStyle w:val="NormalTok"/>
+        </w:rPr>
+        <w:t xml:space="preserve">(</w:t>
+      </w:r>
+      <w:r>
+        <w:rPr>
+          <w:rStyle w:val="FunctionTok"/>
+        </w:rPr>
+        <w:t xml:space="preserve">table</w:t>
+      </w:r>
+      <w:r>
+        <w:rPr>
+          <w:rStyle w:val="NormalTok"/>
+        </w:rPr>
+        <w:t xml:space="preserve">(reconciled</w:t>
+      </w:r>
+      <w:r>
+        <w:rPr>
+          <w:rStyle w:val="SpecialCharTok"/>
+        </w:rPr>
+        <w:t xml:space="preserve">$</w:t>
+      </w:r>
+      <w:r>
+        <w:rPr>
+          <w:rStyle w:val="StringTok"/>
+        </w:rPr>
+        <w:t xml:space="preserve">`</w:t>
+      </w:r>
+      <w:r>
+        <w:rPr>
+          <w:rStyle w:val="AttributeTok"/>
+        </w:rPr>
+        <w:t xml:space="preserve">4.1.5 Do the authors report the name of the 3D modelling software?_f88d82a9-410c-4118-ad6a-4535d12c4aca_Answer</w:t>
+      </w:r>
+      <w:r>
+        <w:rPr>
+          <w:rStyle w:val="StringTok"/>
+        </w:rPr>
+        <w:t xml:space="preserve">`</w:t>
+      </w:r>
+      <w:r>
+        <w:rPr>
+          <w:rStyle w:val="NormalTok"/>
+        </w:rPr>
+        <w:t xml:space="preserve">), </w:t>
+      </w:r>
+      <w:r>
+        <w:rPr>
+          <w:rStyle w:val="AttributeTok"/>
+        </w:rPr>
+        <w:t xml:space="preserve">ylab =</w:t>
+      </w:r>
+      <w:r>
+        <w:rPr>
+          <w:rStyle w:val="NormalTok"/>
+        </w:rPr>
+        <w:t xml:space="preserve"> </w:t>
+      </w:r>
+      <w:r>
+        <w:rPr>
+          <w:rStyle w:val="StringTok"/>
+        </w:rPr>
+        <w:t xml:space="preserve">"Number of studies"</w:t>
+      </w:r>
+      <w:r>
+        <w:rPr>
+          <w:rStyle w:val="NormalTok"/>
+        </w:rPr>
+        <w:t xml:space="preserve">, </w:t>
+      </w:r>
+      <w:r>
+        <w:rPr>
+          <w:rStyle w:val="AttributeTok"/>
+        </w:rPr>
+        <w:t xml:space="preserve">cex.names=</w:t>
+      </w:r>
+      <w:r>
+        <w:rPr>
+          <w:rStyle w:val="NormalTok"/>
+        </w:rPr>
+        <w:t xml:space="preserve">.</w:t>
+      </w:r>
+      <w:r>
+        <w:rPr>
+          <w:rStyle w:val="DecValTok"/>
+        </w:rPr>
+        <w:t xml:space="preserve">5</w:t>
+      </w:r>
+      <w:r>
+        <w:rPr>
+          <w:rStyle w:val="NormalTok"/>
+        </w:rPr>
+        <w:t xml:space="preserve">)</w:t>
+      </w:r>
+    </w:p>
+    <w:p>
+      <w:pPr>
+        <w:pStyle w:val="FirstParagraph"/>
+      </w:pPr>
+      <w:r>
+        <w:drawing>
+          <wp:inline>
+            <wp:extent cx="4620126" cy="3696101"/>
+            <wp:effectExtent b="0" l="0" r="0" t="0"/>
+            <wp:docPr descr="" title="" id="36" name="Picture"/>
+            <a:graphic>
+              <a:graphicData uri="http://schemas.openxmlformats.org/drawingml/2006/picture">
+                <pic:pic>
+                  <pic:nvPicPr>
+                    <pic:cNvPr descr="3d-liver-exploratoryAnalysis_files/figure-docx/printer-software-1.png" id="37" name="Picture"/>
+                    <pic:cNvPicPr>
+                      <a:picLocks noChangeArrowheads="1" noChangeAspect="1"/>
+                    </pic:cNvPicPr>
+                  </pic:nvPicPr>
+                  <pic:blipFill>
+                    <a:blip r:embed="rId35"/>
+                    <a:stretch>
+                      <a:fillRect/>
+                    </a:stretch>
+                  </pic:blipFill>
+                  <pic:spPr bwMode="auto">
+                    <a:xfrm>
+                      <a:off x="0" y="0"/>
+                      <a:ext cx="4620126" cy="3696101"/>
+                    </a:xfrm>
+                    <a:prstGeom prst="rect">
+                      <a:avLst/>
+                    </a:prstGeom>
+                    <a:noFill/>
+                    <a:ln w="9525">
+                      <a:noFill/>
+                      <a:headEnd/>
+                      <a:tailEnd/>
+                    </a:ln>
+                  </pic:spPr>
+                </pic:pic>
+              </a:graphicData>
+            </a:graphic>
+          </wp:inline>
+        </w:drawing>
+      </w:r>
+    </w:p>
+    <w:p>
+      <w:pPr>
+        <w:pStyle w:val="SourceCode"/>
+      </w:pPr>
+      <w:r>
+        <w:rPr>
+          <w:rStyle w:val="DocumentationTok"/>
+        </w:rPr>
+        <w:t xml:space="preserve">## Slicing Software</w:t>
+      </w:r>
+      <w:r>
+        <w:br/>
+      </w:r>
+      <w:r>
+        <w:br/>
+      </w:r>
+      <w:r>
+        <w:rPr>
+          <w:rStyle w:val="FunctionTok"/>
+        </w:rPr>
+        <w:t xml:space="preserve">table</w:t>
+      </w:r>
+      <w:r>
+        <w:rPr>
+          <w:rStyle w:val="NormalTok"/>
+        </w:rPr>
+        <w:t xml:space="preserve">(reconciled</w:t>
+      </w:r>
+      <w:r>
+        <w:rPr>
+          <w:rStyle w:val="SpecialCharTok"/>
+        </w:rPr>
+        <w:t xml:space="preserve">$</w:t>
+      </w:r>
+      <w:r>
+        <w:rPr>
+          <w:rStyle w:val="StringTok"/>
+        </w:rPr>
+        <w:t xml:space="preserve">`</w:t>
+      </w:r>
+      <w:r>
+        <w:rPr>
+          <w:rStyle w:val="AttributeTok"/>
+        </w:rPr>
+        <w:t xml:space="preserve">4.1.6 Do the authors report the name of slicing software?_bc07fc45-10aa-441f-9bdf-b32f5037389f_Answer</w:t>
+      </w:r>
+      <w:r>
+        <w:rPr>
+          <w:rStyle w:val="StringTok"/>
+        </w:rPr>
+        <w:t xml:space="preserve">`</w:t>
+      </w:r>
+      <w:r>
+        <w:rPr>
+          <w:rStyle w:val="NormalTok"/>
+        </w:rPr>
+        <w:t xml:space="preserve">)</w:t>
+      </w:r>
+    </w:p>
+    <w:p>
+      <w:pPr>
+        <w:pStyle w:val="SourceCode"/>
+      </w:pPr>
+      <w:r>
+        <w:rPr>
+          <w:rStyle w:val="VerbatimChar"/>
+        </w:rPr>
+        <w:t xml:space="preserve">## </w:t>
+      </w:r>
+      <w:r>
+        <w:br/>
+      </w:r>
+      <w:r>
+        <w:rPr>
+          <w:rStyle w:val="VerbatimChar"/>
+        </w:rPr>
+        <w:t xml:space="preserve">##             No          No|No Not applicable            Yes </w:t>
+      </w:r>
+      <w:r>
+        <w:br/>
+      </w:r>
+      <w:r>
+        <w:rPr>
+          <w:rStyle w:val="VerbatimChar"/>
+        </w:rPr>
+        <w:t xml:space="preserve">##             53              1              1              8</w:t>
+      </w:r>
+    </w:p>
+    <w:p>
+      <w:pPr>
+        <w:pStyle w:val="SourceCode"/>
+      </w:pPr>
+      <w:r>
+        <w:rPr>
+          <w:rStyle w:val="NormalTok"/>
+        </w:rPr>
+        <w:t xml:space="preserve">            </w:t>
+      </w:r>
+      <w:r>
+        <w:rPr>
+          <w:rStyle w:val="CommentTok"/>
+        </w:rPr>
+        <w:t xml:space="preserve"># No          No|No Not applicable            Yes </w:t>
+      </w:r>
+      <w:r>
+        <w:br/>
+      </w:r>
+      <w:r>
+        <w:rPr>
+          <w:rStyle w:val="NormalTok"/>
+        </w:rPr>
+        <w:t xml:space="preserve">            </w:t>
+      </w:r>
+      <w:r>
+        <w:rPr>
+          <w:rStyle w:val="CommentTok"/>
+        </w:rPr>
+        <w:t xml:space="preserve"># 53              1              1              8 </w:t>
+      </w:r>
+      <w:r>
+        <w:br/>
+      </w:r>
+      <w:r>
+        <w:rPr>
+          <w:rStyle w:val="FunctionTok"/>
+        </w:rPr>
+        <w:t xml:space="preserve">barplot</w:t>
+      </w:r>
+      <w:r>
+        <w:rPr>
+          <w:rStyle w:val="NormalTok"/>
+        </w:rPr>
+        <w:t xml:space="preserve">(</w:t>
+      </w:r>
+      <w:r>
+        <w:rPr>
+          <w:rStyle w:val="FunctionTok"/>
+        </w:rPr>
+        <w:t xml:space="preserve">table</w:t>
+      </w:r>
+      <w:r>
+        <w:rPr>
+          <w:rStyle w:val="NormalTok"/>
+        </w:rPr>
+        <w:t xml:space="preserve">(reconciled</w:t>
+      </w:r>
+      <w:r>
+        <w:rPr>
+          <w:rStyle w:val="SpecialCharTok"/>
+        </w:rPr>
+        <w:t xml:space="preserve">$</w:t>
+      </w:r>
+      <w:r>
+        <w:rPr>
+          <w:rStyle w:val="StringTok"/>
+        </w:rPr>
+        <w:t xml:space="preserve">`</w:t>
+      </w:r>
+      <w:r>
+        <w:rPr>
+          <w:rStyle w:val="AttributeTok"/>
+        </w:rPr>
+        <w:t xml:space="preserve">4.1.6 Do the authors report the name of slicing software?_bc07fc45-10aa-441f-9bdf-b32f5037389f_Answer</w:t>
+      </w:r>
+      <w:r>
+        <w:rPr>
+          <w:rStyle w:val="StringTok"/>
+        </w:rPr>
+        <w:t xml:space="preserve">`</w:t>
+      </w:r>
+      <w:r>
+        <w:rPr>
+          <w:rStyle w:val="NormalTok"/>
+        </w:rPr>
+        <w:t xml:space="preserve">), </w:t>
+      </w:r>
+      <w:r>
+        <w:rPr>
+          <w:rStyle w:val="AttributeTok"/>
+        </w:rPr>
+        <w:t xml:space="preserve">ylab =</w:t>
+      </w:r>
+      <w:r>
+        <w:rPr>
+          <w:rStyle w:val="NormalTok"/>
+        </w:rPr>
+        <w:t xml:space="preserve"> </w:t>
+      </w:r>
+      <w:r>
+        <w:rPr>
+          <w:rStyle w:val="StringTok"/>
+        </w:rPr>
+        <w:t xml:space="preserve">"Number of studies"</w:t>
+      </w:r>
+      <w:r>
+        <w:rPr>
+          <w:rStyle w:val="NormalTok"/>
+        </w:rPr>
+        <w:t xml:space="preserve">, </w:t>
+      </w:r>
+      <w:r>
+        <w:rPr>
+          <w:rStyle w:val="AttributeTok"/>
+        </w:rPr>
+        <w:t xml:space="preserve">cex.names=</w:t>
+      </w:r>
+      <w:r>
+        <w:rPr>
+          <w:rStyle w:val="NormalTok"/>
+        </w:rPr>
+        <w:t xml:space="preserve">.</w:t>
+      </w:r>
+      <w:r>
+        <w:rPr>
+          <w:rStyle w:val="DecValTok"/>
+        </w:rPr>
+        <w:t xml:space="preserve">5</w:t>
+      </w:r>
+      <w:r>
+        <w:rPr>
+          <w:rStyle w:val="NormalTok"/>
+        </w:rPr>
+        <w:t xml:space="preserve">)</w:t>
+      </w:r>
+    </w:p>
+    <w:p>
+      <w:pPr>
+        <w:pStyle w:val="FirstParagraph"/>
+      </w:pPr>
+      <w:r>
+        <w:drawing>
+          <wp:inline>
+            <wp:extent cx="4620126" cy="3696101"/>
+            <wp:effectExtent b="0" l="0" r="0" t="0"/>
+            <wp:docPr descr="" title="" id="39" name="Picture"/>
+            <a:graphic>
+              <a:graphicData uri="http://schemas.openxmlformats.org/drawingml/2006/picture">
+                <pic:pic>
+                  <pic:nvPicPr>
+                    <pic:cNvPr descr="3d-liver-exploratoryAnalysis_files/figure-docx/printer-software-2.png" id="40" name="Picture"/>
+                    <pic:cNvPicPr>
+                      <a:picLocks noChangeArrowheads="1" noChangeAspect="1"/>
+                    </pic:cNvPicPr>
+                  </pic:nvPicPr>
+                  <pic:blipFill>
+                    <a:blip r:embed="rId38"/>
+                    <a:stretch>
+                      <a:fillRect/>
+                    </a:stretch>
+                  </pic:blipFill>
+                  <pic:spPr bwMode="auto">
+                    <a:xfrm>
+                      <a:off x="0" y="0"/>
+                      <a:ext cx="4620126" cy="3696101"/>
+                    </a:xfrm>
+                    <a:prstGeom prst="rect">
+                      <a:avLst/>
+                    </a:prstGeom>
+                    <a:noFill/>
+                    <a:ln w="9525">
+                      <a:noFill/>
+                      <a:headEnd/>
+                      <a:tailEnd/>
+                    </a:ln>
+                  </pic:spPr>
+                </pic:pic>
+              </a:graphicData>
+            </a:graphic>
+          </wp:inline>
+        </w:drawing>
+      </w:r>
+    </w:p>
+    <w:bookmarkEnd w:id="41"/>
+    <w:bookmarkEnd w:id="42"/>
+    <w:bookmarkStart w:id="43" w:name="bioinks"/>
+    <w:p>
+      <w:pPr>
+        <w:pStyle w:val="Heading1"/>
+      </w:pPr>
+      <w:r>
+        <w:t xml:space="preserve">BioInks</w:t>
+      </w:r>
+    </w:p>
+    <w:p>
+      <w:pPr>
+        <w:pStyle w:val="FirstParagraph"/>
+      </w:pPr>
+      <w:r>
+        <w:t xml:space="preserve">Give an overview of the different inks used with these techniques.</w:t>
+      </w:r>
+      <w:r>
+        <w:t xml:space="preserve"> </w:t>
+      </w:r>
+      <w:r>
+        <w:t xml:space="preserve">- type</w:t>
+      </w:r>
+      <w:r>
+        <w:t xml:space="preserve"> </w:t>
+      </w:r>
+      <w:r>
+        <w:t xml:space="preserve">- origin</w:t>
+      </w:r>
+      <w:r>
+        <w:t xml:space="preserve"> </w:t>
+      </w:r>
+      <w:r>
+        <w:t xml:space="preserve">- additives</w:t>
+      </w:r>
+      <w:r>
+        <w:t xml:space="preserve"> </w:t>
+      </w:r>
+      <w:r>
+        <w:t xml:space="preserve">- density</w:t>
+      </w:r>
     </w:p>
     <w:p>
       <w:pPr>
@@ -202,11 +2125,11 @@
         <w:t xml:space="preserve">parameter was added to the code chunk to prevent printing of the R code that generated the plot.</w:t>
       </w:r>
     </w:p>
-    <w:bookmarkEnd w:id="24"/>
-    <w:bookmarkStart w:id="25" w:name="liver-cells"/>
-    <w:p>
-      <w:pPr>
-        <w:pStyle w:val="Heading2"/>
+    <w:bookmarkEnd w:id="43"/>
+    <w:bookmarkStart w:id="44" w:name="liver-cells"/>
+    <w:p>
+      <w:pPr>
+        <w:pStyle w:val="Heading1"/>
       </w:pPr>
       <w:r>
         <w:t xml:space="preserve">Liver Cells</w:t>
@@ -232,11 +2155,227 @@
         <w:t xml:space="preserve">- info about liver cells</w:t>
       </w:r>
     </w:p>
-    <w:bookmarkEnd w:id="25"/>
-    <w:bookmarkStart w:id="26" w:name="cells"/>
-    <w:p>
-      <w:pPr>
-        <w:pStyle w:val="Heading2"/>
+    <w:p>
+      <w:pPr>
+        <w:pStyle w:val="BodyText"/>
+      </w:pPr>
+      <w:r>
+        <w:t xml:space="preserve">AN - Main type of liver cells</w:t>
+      </w:r>
+    </w:p>
+    <w:p>
+      <w:pPr>
+        <w:pStyle w:val="BodyText"/>
+      </w:pPr>
+      <w:r>
+        <w:t xml:space="preserve">if comments from reconciled - print out for all to see.</w:t>
+      </w:r>
+    </w:p>
+    <w:p>
+      <w:pPr>
+        <w:pStyle w:val="BodyText"/>
+      </w:pPr>
+      <w:r>
+        <w:t xml:space="preserve">if any of reviewer comments say HepG2</w:t>
+      </w:r>
+    </w:p>
+    <w:p>
+      <w:pPr>
+        <w:pStyle w:val="SourceCode"/>
+      </w:pPr>
+      <w:r>
+        <w:rPr>
+          <w:rStyle w:val="NormalTok"/>
+        </w:rPr>
+        <w:t xml:space="preserve">reconciled</w:t>
+      </w:r>
+      <w:r>
+        <w:rPr>
+          <w:rStyle w:val="SpecialCharTok"/>
+        </w:rPr>
+        <w:t xml:space="preserve">$</w:t>
+      </w:r>
+      <w:r>
+        <w:rPr>
+          <w:rStyle w:val="StringTok"/>
+        </w:rPr>
+        <w:t xml:space="preserve">`</w:t>
+      </w:r>
+      <w:r>
+        <w:rPr>
+          <w:rStyle w:val="AttributeTok"/>
+        </w:rPr>
+        <w:t xml:space="preserve">2.1 What is the origin of the cells in the liver model?_d2a55b1d-f869-4fa4-83a1-94eeb126c6fb_Answer</w:t>
+      </w:r>
+      <w:r>
+        <w:rPr>
+          <w:rStyle w:val="StringTok"/>
+        </w:rPr>
+        <w:t xml:space="preserve">`</w:t>
+      </w:r>
+      <w:r>
+        <w:rPr>
+          <w:rStyle w:val="NormalTok"/>
+        </w:rPr>
+        <w:t xml:space="preserve"> </w:t>
+      </w:r>
+      <w:r>
+        <w:rPr>
+          <w:rStyle w:val="OtherTok"/>
+        </w:rPr>
+        <w:t xml:space="preserve">&lt;-</w:t>
+      </w:r>
+      <w:r>
+        <w:rPr>
+          <w:rStyle w:val="NormalTok"/>
+        </w:rPr>
+        <w:t xml:space="preserve"> </w:t>
+      </w:r>
+      <w:r>
+        <w:rPr>
+          <w:rStyle w:val="FunctionTok"/>
+        </w:rPr>
+        <w:t xml:space="preserve">as.factor</w:t>
+      </w:r>
+      <w:r>
+        <w:rPr>
+          <w:rStyle w:val="NormalTok"/>
+        </w:rPr>
+        <w:t xml:space="preserve">(reconciled</w:t>
+      </w:r>
+      <w:r>
+        <w:rPr>
+          <w:rStyle w:val="SpecialCharTok"/>
+        </w:rPr>
+        <w:t xml:space="preserve">$</w:t>
+      </w:r>
+      <w:r>
+        <w:rPr>
+          <w:rStyle w:val="StringTok"/>
+        </w:rPr>
+        <w:t xml:space="preserve">`</w:t>
+      </w:r>
+      <w:r>
+        <w:rPr>
+          <w:rStyle w:val="AttributeTok"/>
+        </w:rPr>
+        <w:t xml:space="preserve">2.1 What is the origin of the cells in the liver model?_d2a55b1d-f869-4fa4-83a1-94eeb126c6fb_Answer</w:t>
+      </w:r>
+      <w:r>
+        <w:rPr>
+          <w:rStyle w:val="StringTok"/>
+        </w:rPr>
+        <w:t xml:space="preserve">`</w:t>
+      </w:r>
+      <w:r>
+        <w:rPr>
+          <w:rStyle w:val="NormalTok"/>
+        </w:rPr>
+        <w:t xml:space="preserve">)</w:t>
+      </w:r>
+      <w:r>
+        <w:br/>
+      </w:r>
+      <w:r>
+        <w:br/>
+      </w:r>
+      <w:r>
+        <w:rPr>
+          <w:rStyle w:val="FunctionTok"/>
+        </w:rPr>
+        <w:t xml:space="preserve">summary</w:t>
+      </w:r>
+      <w:r>
+        <w:rPr>
+          <w:rStyle w:val="NormalTok"/>
+        </w:rPr>
+        <w:t xml:space="preserve">(reconciled</w:t>
+      </w:r>
+      <w:r>
+        <w:rPr>
+          <w:rStyle w:val="SpecialCharTok"/>
+        </w:rPr>
+        <w:t xml:space="preserve">$</w:t>
+      </w:r>
+      <w:r>
+        <w:rPr>
+          <w:rStyle w:val="StringTok"/>
+        </w:rPr>
+        <w:t xml:space="preserve">`</w:t>
+      </w:r>
+      <w:r>
+        <w:rPr>
+          <w:rStyle w:val="AttributeTok"/>
+        </w:rPr>
+        <w:t xml:space="preserve">2.1 What is the origin of the cells in the liver model?_d2a55b1d-f869-4fa4-83a1-94eeb126c6fb_Answer</w:t>
+      </w:r>
+      <w:r>
+        <w:rPr>
+          <w:rStyle w:val="StringTok"/>
+        </w:rPr>
+        <w:t xml:space="preserve">`</w:t>
+      </w:r>
+      <w:r>
+        <w:rPr>
+          <w:rStyle w:val="NormalTok"/>
+        </w:rPr>
+        <w:t xml:space="preserve">)</w:t>
+      </w:r>
+    </w:p>
+    <w:p>
+      <w:pPr>
+        <w:pStyle w:val="SourceCode"/>
+      </w:pPr>
+      <w:r>
+        <w:rPr>
+          <w:rStyle w:val="VerbatimChar"/>
+        </w:rPr>
+        <w:t xml:space="preserve">## Animal   Both  Human </w:t>
+      </w:r>
+      <w:r>
+        <w:br/>
+      </w:r>
+      <w:r>
+        <w:rPr>
+          <w:rStyle w:val="VerbatimChar"/>
+        </w:rPr>
+        <w:t xml:space="preserve">##      4     14     45</w:t>
+      </w:r>
+    </w:p>
+    <w:p>
+      <w:pPr>
+        <w:pStyle w:val="SourceCode"/>
+      </w:pPr>
+      <w:r>
+        <w:rPr>
+          <w:rStyle w:val="CommentTok"/>
+        </w:rPr>
+        <w:t xml:space="preserve">#</w:t>
+      </w:r>
+      <w:r>
+        <w:br/>
+      </w:r>
+      <w:r>
+        <w:rPr>
+          <w:rStyle w:val="CommentTok"/>
+        </w:rPr>
+        <w:t xml:space="preserve"># Animal   Both  Human </w:t>
+      </w:r>
+      <w:r>
+        <w:br/>
+      </w:r>
+      <w:r>
+        <w:rPr>
+          <w:rStyle w:val="CommentTok"/>
+        </w:rPr>
+        <w:t xml:space="preserve">#      4     14     45 </w:t>
+      </w:r>
+    </w:p>
+    <w:bookmarkEnd w:id="44"/>
+    <w:bookmarkStart w:id="45" w:name="cells"/>
+    <w:p>
+      <w:pPr>
+        <w:pStyle w:val="Heading1"/>
       </w:pPr>
       <w:r>
         <w:t xml:space="preserve">Cells</w:t>
@@ -256,11 +2395,11 @@
         <w:t xml:space="preserve">- human, animal, both</w:t>
       </w:r>
     </w:p>
-    <w:bookmarkEnd w:id="26"/>
-    <w:bookmarkStart w:id="27" w:name="culture-conditions"/>
-    <w:p>
-      <w:pPr>
-        <w:pStyle w:val="Heading2"/>
+    <w:bookmarkEnd w:id="45"/>
+    <w:bookmarkStart w:id="46" w:name="culture-conditions"/>
+    <w:p>
+      <w:pPr>
+        <w:pStyle w:val="Heading1"/>
       </w:pPr>
       <w:r>
         <w:t xml:space="preserve">Culture Conditions</w:t>
@@ -280,11 +2419,11 @@
         <w:t xml:space="preserve">Liver Markers- what measurements?</w:t>
       </w:r>
     </w:p>
-    <w:bookmarkEnd w:id="27"/>
-    <w:bookmarkStart w:id="28" w:name="quality"/>
-    <w:p>
-      <w:pPr>
-        <w:pStyle w:val="Heading2"/>
+    <w:bookmarkEnd w:id="46"/>
+    <w:bookmarkStart w:id="47" w:name="quality"/>
+    <w:p>
+      <w:pPr>
+        <w:pStyle w:val="Heading1"/>
       </w:pPr>
       <w:r>
         <w:t xml:space="preserve">Quality</w:t>
@@ -298,7 +2437,7 @@
         <w:t xml:space="preserve">Quality Assays, storage conditions</w:t>
       </w:r>
     </w:p>
-    <w:bookmarkEnd w:id="28"/>
+    <w:bookmarkEnd w:id="47"/>
     <w:sectPr/>
   </w:body>
 </w:document>

</xml_diff>